<commit_message>
Ficha de Metricas de Numero de N Conformidades de Producto
Ficha de Metricas de Numero de N Conformidades de Producto
</commit_message>
<xml_diff>
--- a/Area_de_Proceso-_MA/FMNCONPRO_V1.0_2015.docx
+++ b/Area_de_Proceso-_MA/FMNCONPRO_V1.0_2015.docx
@@ -410,7 +410,7 @@
                 <w:szCs w:val="18"/>
                 <w:lang w:val="en-US"/>
               </w:rPr>
-              <w:t>Roger Apaestegui</w:t>
+              <w:t>Julio Leonardo</w:t>
             </w:r>
           </w:p>
         </w:tc>
@@ -2301,6 +2301,10 @@
               </w:rPr>
             </w:pPr>
             <w:r>
+              <w:rPr>
+                <w:noProof/>
+                <w:lang w:val="es-PE" w:eastAsia="es-PE"/>
+              </w:rPr>
               <w:drawing>
                 <wp:inline distT="0" distB="0" distL="0" distR="0" wp14:anchorId="25283760" wp14:editId="12E1219D">
                   <wp:extent cx="4057650" cy="1186315"/>
@@ -2678,6 +2682,7 @@
         <w:tc>
           <w:tcPr>
             <w:tcW w:w="8080" w:type="dxa"/>
+            <w:vAlign w:val="center"/>
           </w:tcPr>
           <w:p>
             <w:pPr>
@@ -2725,6 +2730,7 @@
         <w:tc>
           <w:tcPr>
             <w:tcW w:w="8080" w:type="dxa"/>
+            <w:vAlign w:val="center"/>
           </w:tcPr>
           <w:p>
             <w:pPr>
@@ -2784,6 +2790,11 @@
           </w:p>
           <w:p>
             <w:pPr>
+              <w:pStyle w:val="Prrafodelista"/>
+              <w:numPr>
+                <w:ilvl w:val="0"/>
+                <w:numId w:val="6"/>
+              </w:numPr>
               <w:jc w:val="both"/>
               <w:rPr>
                 <w:rFonts w:asciiTheme="minorHAnsi" w:hAnsiTheme="minorHAnsi"/>
@@ -2798,6 +2809,11 @@
           </w:p>
           <w:p>
             <w:pPr>
+              <w:pStyle w:val="Prrafodelista"/>
+              <w:numPr>
+                <w:ilvl w:val="0"/>
+                <w:numId w:val="6"/>
+              </w:numPr>
               <w:jc w:val="both"/>
               <w:rPr>
                 <w:rFonts w:asciiTheme="minorHAnsi" w:hAnsiTheme="minorHAnsi"/>
@@ -2812,6 +2828,11 @@
           </w:p>
           <w:p>
             <w:pPr>
+              <w:pStyle w:val="Prrafodelista"/>
+              <w:numPr>
+                <w:ilvl w:val="0"/>
+                <w:numId w:val="6"/>
+              </w:numPr>
               <w:jc w:val="both"/>
               <w:rPr>
                 <w:rFonts w:asciiTheme="minorHAnsi" w:hAnsiTheme="minorHAnsi"/>
@@ -2823,9 +2844,16 @@
               </w:rPr>
               <w:t>Gestor de la Configuración</w:t>
             </w:r>
-          </w:p>
-          <w:p>
-            <w:pPr>
+            <w:bookmarkStart w:id="0" w:name="_GoBack"/>
+            <w:bookmarkEnd w:id="0"/>
+          </w:p>
+          <w:p>
+            <w:pPr>
+              <w:pStyle w:val="Prrafodelista"/>
+              <w:numPr>
+                <w:ilvl w:val="0"/>
+                <w:numId w:val="6"/>
+              </w:numPr>
               <w:jc w:val="both"/>
               <w:rPr>
                 <w:rFonts w:asciiTheme="minorHAnsi" w:hAnsiTheme="minorHAnsi"/>
@@ -2835,13 +2863,7 @@
               <w:rPr>
                 <w:rFonts w:asciiTheme="minorHAnsi" w:hAnsiTheme="minorHAnsi"/>
               </w:rPr>
-              <w:t>O</w:t>
-            </w:r>
-            <w:r>
-              <w:rPr>
-                <w:rFonts w:asciiTheme="minorHAnsi" w:hAnsiTheme="minorHAnsi"/>
-              </w:rPr>
-              <w:t xml:space="preserve">tros </w:t>
+              <w:t xml:space="preserve">Otros </w:t>
             </w:r>
             <w:proofErr w:type="spellStart"/>
             <w:r>
@@ -2855,19 +2877,7 @@
               <w:rPr>
                 <w:rFonts w:asciiTheme="minorHAnsi" w:hAnsiTheme="minorHAnsi"/>
               </w:rPr>
-              <w:t xml:space="preserve"> </w:t>
-            </w:r>
-            <w:r>
-              <w:rPr>
-                <w:rFonts w:asciiTheme="minorHAnsi" w:hAnsiTheme="minorHAnsi"/>
-              </w:rPr>
-              <w:t>de EJR-SOFT</w:t>
-            </w:r>
-            <w:r>
-              <w:rPr>
-                <w:rFonts w:asciiTheme="minorHAnsi" w:hAnsiTheme="minorHAnsi"/>
-              </w:rPr>
-              <w:t>.</w:t>
+              <w:t xml:space="preserve"> de EJR-SOFT.</w:t>
             </w:r>
           </w:p>
           <w:p>
@@ -3774,10 +3784,102 @@
                 <w:b/>
               </w:rPr>
             </w:pPr>
-            <w:r>
-              <w:rPr>
-                <w:rFonts w:asciiTheme="minorHAnsi" w:hAnsiTheme="minorHAnsi"/>
-                <w:b/>
+          </w:p>
+          <w:p>
+            <w:pPr>
+              <w:jc w:val="center"/>
+              <w:rPr>
+                <w:rFonts w:asciiTheme="minorHAnsi" w:hAnsiTheme="minorHAnsi"/>
+                <w:b/>
+              </w:rPr>
+            </w:pPr>
+          </w:p>
+          <w:p>
+            <w:pPr>
+              <w:jc w:val="center"/>
+              <w:rPr>
+                <w:rFonts w:asciiTheme="minorHAnsi" w:hAnsiTheme="minorHAnsi"/>
+                <w:b/>
+              </w:rPr>
+            </w:pPr>
+          </w:p>
+          <w:p>
+            <w:pPr>
+              <w:jc w:val="center"/>
+              <w:rPr>
+                <w:rFonts w:asciiTheme="minorHAnsi" w:hAnsiTheme="minorHAnsi"/>
+                <w:b/>
+              </w:rPr>
+            </w:pPr>
+          </w:p>
+          <w:p>
+            <w:pPr>
+              <w:jc w:val="center"/>
+              <w:rPr>
+                <w:rFonts w:asciiTheme="minorHAnsi" w:hAnsiTheme="minorHAnsi"/>
+                <w:b/>
+              </w:rPr>
+            </w:pPr>
+          </w:p>
+          <w:p>
+            <w:pPr>
+              <w:jc w:val="center"/>
+              <w:rPr>
+                <w:rFonts w:asciiTheme="minorHAnsi" w:hAnsiTheme="minorHAnsi"/>
+                <w:b/>
+              </w:rPr>
+            </w:pPr>
+          </w:p>
+          <w:p>
+            <w:pPr>
+              <w:jc w:val="center"/>
+              <w:rPr>
+                <w:rFonts w:asciiTheme="minorHAnsi" w:hAnsiTheme="minorHAnsi"/>
+                <w:b/>
+              </w:rPr>
+            </w:pPr>
+          </w:p>
+          <w:p>
+            <w:pPr>
+              <w:jc w:val="center"/>
+              <w:rPr>
+                <w:rFonts w:asciiTheme="minorHAnsi" w:hAnsiTheme="minorHAnsi"/>
+                <w:b/>
+              </w:rPr>
+            </w:pPr>
+          </w:p>
+          <w:p>
+            <w:pPr>
+              <w:jc w:val="center"/>
+              <w:rPr>
+                <w:rFonts w:asciiTheme="minorHAnsi" w:hAnsiTheme="minorHAnsi"/>
+                <w:b/>
+              </w:rPr>
+            </w:pPr>
+          </w:p>
+          <w:p>
+            <w:pPr>
+              <w:jc w:val="center"/>
+              <w:rPr>
+                <w:rFonts w:asciiTheme="minorHAnsi" w:hAnsiTheme="minorHAnsi"/>
+                <w:b/>
+              </w:rPr>
+            </w:pPr>
+          </w:p>
+          <w:p>
+            <w:pPr>
+              <w:jc w:val="center"/>
+              <w:rPr>
+                <w:rFonts w:asciiTheme="minorHAnsi" w:hAnsiTheme="minorHAnsi"/>
+                <w:b/>
+                <w:sz w:val="22"/>
+              </w:rPr>
+            </w:pPr>
+            <w:r>
+              <w:rPr>
+                <w:rFonts w:asciiTheme="minorHAnsi" w:hAnsiTheme="minorHAnsi"/>
+                <w:b/>
+                <w:sz w:val="22"/>
               </w:rPr>
               <w:t>Reporte</w:t>
             </w:r>
@@ -3794,6 +3896,7 @@
               <w:rPr>
                 <w:rFonts w:asciiTheme="minorHAnsi" w:hAnsiTheme="minorHAnsi"/>
                 <w:b/>
+                <w:sz w:val="22"/>
               </w:rPr>
               <w:t>Consolidado</w:t>
             </w:r>
@@ -3883,12 +3986,24 @@
                 <w:lang w:val="es-PE" w:eastAsia="es-PE"/>
               </w:rPr>
             </w:pPr>
-            <w:r>
+          </w:p>
+          <w:p>
+            <w:pPr>
+              <w:rPr>
+                <w:noProof/>
+                <w:lang w:val="es-PE" w:eastAsia="es-PE"/>
+              </w:rPr>
+            </w:pPr>
+            <w:r>
+              <w:rPr>
+                <w:noProof/>
+                <w:lang w:val="es-PE" w:eastAsia="es-PE"/>
+              </w:rPr>
               <w:drawing>
-                <wp:inline distT="0" distB="0" distL="0" distR="0" wp14:anchorId="1F05956A" wp14:editId="3441BCD4">
-                  <wp:extent cx="4955663" cy="1323975"/>
-                  <wp:effectExtent l="0" t="0" r="0" b="0"/>
-                  <wp:docPr id="15" name="Imagen 15"/>
+                <wp:inline distT="0" distB="0" distL="0" distR="0" wp14:anchorId="4EF9D057" wp14:editId="60BA7A69">
+                  <wp:extent cx="4986841" cy="2510155"/>
+                  <wp:effectExtent l="0" t="0" r="4445" b="4445"/>
+                  <wp:docPr id="17" name="Imagen 17"/>
                   <wp:cNvGraphicFramePr>
                     <a:graphicFrameLocks xmlns:a="http://schemas.openxmlformats.org/drawingml/2006/main" noChangeAspect="1"/>
                   </wp:cNvGraphicFramePr>
@@ -3896,7 +4011,7 @@
                     <a:graphicData uri="http://schemas.openxmlformats.org/drawingml/2006/picture">
                       <pic:pic xmlns:pic="http://schemas.openxmlformats.org/drawingml/2006/picture">
                         <pic:nvPicPr>
-                          <pic:cNvPr id="0" name="Picture 4"/>
+                          <pic:cNvPr id="0" name="Picture 3"/>
                           <pic:cNvPicPr>
                             <a:picLocks noChangeAspect="1" noChangeArrowheads="1"/>
                           </pic:cNvPicPr>
@@ -3917,7 +4032,7 @@
                         <pic:spPr bwMode="auto">
                           <a:xfrm>
                             <a:off x="0" y="0"/>
-                            <a:ext cx="5021220" cy="1341489"/>
+                            <a:ext cx="5010396" cy="2522011"/>
                           </a:xfrm>
                           <a:prstGeom prst="rect">
                             <a:avLst/>
@@ -3936,6 +4051,30 @@
           </w:p>
           <w:p>
             <w:pPr>
+              <w:rPr>
+                <w:noProof/>
+                <w:lang w:val="es-PE" w:eastAsia="es-PE"/>
+              </w:rPr>
+            </w:pPr>
+          </w:p>
+          <w:p>
+            <w:pPr>
+              <w:rPr>
+                <w:noProof/>
+                <w:lang w:val="es-PE" w:eastAsia="es-PE"/>
+              </w:rPr>
+            </w:pPr>
+          </w:p>
+          <w:p>
+            <w:pPr>
+              <w:rPr>
+                <w:noProof/>
+                <w:lang w:val="es-PE" w:eastAsia="es-PE"/>
+              </w:rPr>
+            </w:pPr>
+          </w:p>
+          <w:p>
+            <w:pPr>
               <w:spacing w:before="120"/>
               <w:rPr>
                 <w:rFonts w:asciiTheme="minorHAnsi" w:hAnsiTheme="minorHAnsi"/>
@@ -4056,7 +4195,14 @@
                 <w:rFonts w:asciiTheme="minorHAnsi" w:hAnsiTheme="minorHAnsi"/>
                 <w:sz w:val="20"/>
               </w:rPr>
-              <w:t>Setiembre, Octubre, Noviembre: Mes en el que se efectúa la métrica</w:t>
+              <w:t>Mes</w:t>
+            </w:r>
+            <w:r>
+              <w:rPr>
+                <w:rFonts w:asciiTheme="minorHAnsi" w:hAnsiTheme="minorHAnsi"/>
+                <w:sz w:val="20"/>
+              </w:rPr>
+              <w:t>: Mes en el que se efectúa la métrica</w:t>
             </w:r>
             <w:r>
               <w:rPr>
@@ -4083,28 +4229,7 @@
                 <w:rFonts w:asciiTheme="minorHAnsi" w:hAnsiTheme="minorHAnsi"/>
                 <w:sz w:val="20"/>
               </w:rPr>
-              <w:t>Resultado</w:t>
-            </w:r>
-            <w:r>
-              <w:rPr>
-                <w:rFonts w:asciiTheme="minorHAnsi" w:hAnsiTheme="minorHAnsi"/>
-                <w:sz w:val="20"/>
-              </w:rPr>
-              <w:t xml:space="preserve"> Global</w:t>
-            </w:r>
-            <w:r>
-              <w:rPr>
-                <w:rFonts w:asciiTheme="minorHAnsi" w:hAnsiTheme="minorHAnsi"/>
-                <w:sz w:val="20"/>
-              </w:rPr>
-              <w:t xml:space="preserve">: muestra los valores medidos o calculados de </w:t>
-            </w:r>
-            <w:r>
-              <w:rPr>
-                <w:rFonts w:asciiTheme="minorHAnsi" w:hAnsiTheme="minorHAnsi"/>
-                <w:sz w:val="20"/>
-              </w:rPr>
-              <w:t>la métrica de todos los periodos hasta la fecha.</w:t>
+              <w:t>Cantidad de N Conformidades: Numero de No Conformidades d Producto</w:t>
             </w:r>
           </w:p>
           <w:p>
@@ -4119,40 +4244,21 @@
                 <w:sz w:val="20"/>
               </w:rPr>
             </w:pPr>
+            <w:proofErr w:type="spellStart"/>
             <w:r>
               <w:rPr>
                 <w:rFonts w:asciiTheme="minorHAnsi" w:hAnsiTheme="minorHAnsi"/>
                 <w:sz w:val="20"/>
               </w:rPr>
-              <w:t>Semáforo</w:t>
-            </w:r>
+              <w:t>Nro</w:t>
+            </w:r>
+            <w:proofErr w:type="spellEnd"/>
             <w:r>
               <w:rPr>
                 <w:rFonts w:asciiTheme="minorHAnsi" w:hAnsiTheme="minorHAnsi"/>
                 <w:sz w:val="20"/>
               </w:rPr>
-              <w:t xml:space="preserve"> Global</w:t>
-            </w:r>
-            <w:r>
-              <w:rPr>
-                <w:rFonts w:asciiTheme="minorHAnsi" w:hAnsiTheme="minorHAnsi"/>
-                <w:sz w:val="20"/>
-              </w:rPr>
-              <w:t>: nos muestra a través de un color el estado de la métrica según lo definido en la sección “Márgenes”</w:t>
-            </w:r>
-            <w:r>
-              <w:rPr>
-                <w:rFonts w:asciiTheme="minorHAnsi" w:hAnsiTheme="minorHAnsi"/>
-                <w:sz w:val="20"/>
-              </w:rPr>
-              <w:t xml:space="preserve"> con respecto a todos los periodos</w:t>
-            </w:r>
-            <w:r>
-              <w:rPr>
-                <w:rFonts w:asciiTheme="minorHAnsi" w:hAnsiTheme="minorHAnsi"/>
-                <w:sz w:val="20"/>
-              </w:rPr>
-              <w:t>.</w:t>
+              <w:t xml:space="preserve"> de Entregables: Cantidad de entregables durante el periodo que se realizó la métrica.</w:t>
             </w:r>
           </w:p>
           <w:p>
@@ -4172,35 +4278,21 @@
                 <w:rFonts w:asciiTheme="minorHAnsi" w:hAnsiTheme="minorHAnsi"/>
                 <w:sz w:val="20"/>
               </w:rPr>
-              <w:t xml:space="preserve">Resultado Mensual: muestra </w:t>
+              <w:t>Resultado</w:t>
             </w:r>
             <w:r>
               <w:rPr>
                 <w:rFonts w:asciiTheme="minorHAnsi" w:hAnsiTheme="minorHAnsi"/>
                 <w:sz w:val="20"/>
               </w:rPr>
-              <w:t xml:space="preserve"> </w:t>
+              <w:t>s</w:t>
             </w:r>
             <w:r>
               <w:rPr>
                 <w:rFonts w:asciiTheme="minorHAnsi" w:hAnsiTheme="minorHAnsi"/>
                 <w:sz w:val="20"/>
               </w:rPr>
-              <w:t xml:space="preserve">los valores medidos o calculados de </w:t>
-            </w:r>
-            <w:r>
-              <w:rPr>
-                <w:rFonts w:asciiTheme="minorHAnsi" w:hAnsiTheme="minorHAnsi"/>
-                <w:sz w:val="20"/>
-              </w:rPr>
-              <w:t>la métrica d</w:t>
-            </w:r>
-            <w:r>
-              <w:rPr>
-                <w:rFonts w:asciiTheme="minorHAnsi" w:hAnsiTheme="minorHAnsi"/>
-                <w:sz w:val="20"/>
-              </w:rPr>
-              <w:t>urante el último periodo de medición.</w:t>
+              <w:t>: Es la división entre la cantidad de n conformidades y el número de entregables, corresponde a la Formula de la métrica.</w:t>
             </w:r>
           </w:p>
           <w:p>
@@ -4227,32 +4319,87 @@
                 <w:rFonts w:asciiTheme="minorHAnsi" w:hAnsiTheme="minorHAnsi"/>
                 <w:sz w:val="20"/>
               </w:rPr>
-              <w:t xml:space="preserve"> Mensual</w:t>
+              <w:t xml:space="preserve"> Global</w:t>
             </w:r>
             <w:r>
               <w:rPr>
                 <w:rFonts w:asciiTheme="minorHAnsi" w:hAnsiTheme="minorHAnsi"/>
                 <w:sz w:val="20"/>
               </w:rPr>
-              <w:t>: nos muestra a través de un color el estado de la métrica según lo definido en la sección “Márgenes”</w:t>
+              <w:t xml:space="preserve">: nos muestra </w:t>
             </w:r>
             <w:r>
               <w:rPr>
                 <w:rFonts w:asciiTheme="minorHAnsi" w:hAnsiTheme="minorHAnsi"/>
                 <w:sz w:val="20"/>
               </w:rPr>
-              <w:t xml:space="preserve"> con respecto al último periodo.</w:t>
-            </w:r>
-          </w:p>
-          <w:p>
-            <w:pPr>
+              <w:t>a través de un color el estado de la métrica según lo definido en la sección “Márgenes” con respecto al último periodo.</w:t>
+            </w:r>
+          </w:p>
+          <w:p>
+            <w:pPr>
+              <w:numPr>
+                <w:ilvl w:val="0"/>
+                <w:numId w:val="5"/>
+              </w:numPr>
               <w:spacing w:before="120"/>
-              <w:ind w:left="720"/>
               <w:rPr>
                 <w:rFonts w:asciiTheme="minorHAnsi" w:hAnsiTheme="minorHAnsi"/>
                 <w:sz w:val="20"/>
               </w:rPr>
             </w:pPr>
+            <w:r>
+              <w:rPr>
+                <w:rFonts w:asciiTheme="minorHAnsi" w:hAnsiTheme="minorHAnsi"/>
+                <w:sz w:val="20"/>
+              </w:rPr>
+              <w:t>Resultado Global: nos muestra el promedio entre todos los valores correspondientes a todos los periodos revisados a la fecha.</w:t>
+            </w:r>
+          </w:p>
+          <w:p>
+            <w:pPr>
+              <w:spacing w:before="120"/>
+              <w:rPr>
+                <w:rFonts w:asciiTheme="minorHAnsi" w:hAnsiTheme="minorHAnsi"/>
+                <w:sz w:val="20"/>
+              </w:rPr>
+            </w:pPr>
+          </w:p>
+          <w:p>
+            <w:pPr>
+              <w:spacing w:before="120"/>
+              <w:rPr>
+                <w:rFonts w:asciiTheme="minorHAnsi" w:hAnsiTheme="minorHAnsi"/>
+                <w:sz w:val="20"/>
+              </w:rPr>
+            </w:pPr>
+          </w:p>
+          <w:p>
+            <w:pPr>
+              <w:spacing w:before="120"/>
+              <w:rPr>
+                <w:rFonts w:asciiTheme="minorHAnsi" w:hAnsiTheme="minorHAnsi"/>
+                <w:sz w:val="20"/>
+              </w:rPr>
+            </w:pPr>
+          </w:p>
+          <w:p>
+            <w:pPr>
+              <w:spacing w:before="120"/>
+              <w:rPr>
+                <w:rFonts w:asciiTheme="minorHAnsi" w:hAnsiTheme="minorHAnsi"/>
+                <w:sz w:val="20"/>
+              </w:rPr>
+            </w:pPr>
+          </w:p>
+          <w:p>
+            <w:pPr>
+              <w:spacing w:before="120"/>
+              <w:rPr>
+                <w:rFonts w:asciiTheme="minorHAnsi" w:hAnsiTheme="minorHAnsi"/>
+                <w:sz w:val="20"/>
+              </w:rPr>
+            </w:pPr>
           </w:p>
           <w:p>
             <w:pPr>
@@ -4267,6 +4414,7 @@
                 <w:rFonts w:asciiTheme="minorHAnsi" w:hAnsiTheme="minorHAnsi"/>
                 <w:b/>
               </w:rPr>
+              <w:lastRenderedPageBreak/>
               <w:t>R</w:t>
             </w:r>
             <w:r>
@@ -4294,10 +4442,10 @@
                 <w:lang w:val="es-PE" w:eastAsia="es-PE"/>
               </w:rPr>
               <w:drawing>
-                <wp:inline distT="0" distB="0" distL="0" distR="0" wp14:anchorId="2F23C58C" wp14:editId="0A5E5FB5">
-                  <wp:extent cx="4124325" cy="2257425"/>
-                  <wp:effectExtent l="0" t="0" r="9525" b="9525"/>
-                  <wp:docPr id="11" name="Gráfico 11"/>
+                <wp:inline distT="0" distB="0" distL="0" distR="0" wp14:anchorId="5DBAE531" wp14:editId="65F76E1A">
+                  <wp:extent cx="3943350" cy="2657475"/>
+                  <wp:effectExtent l="0" t="0" r="0" b="9525"/>
+                  <wp:docPr id="8" name="Gráfico 8"/>
                   <wp:cNvGraphicFramePr/>
                   <a:graphic xmlns:a="http://schemas.openxmlformats.org/drawingml/2006/main">
                     <a:graphicData uri="http://schemas.openxmlformats.org/drawingml/2006/chart">
@@ -4461,12 +4609,23 @@
                 <w:rFonts w:asciiTheme="minorHAnsi" w:hAnsiTheme="minorHAnsi"/>
               </w:rPr>
             </w:pPr>
-            <w:r>
+          </w:p>
+          <w:p>
+            <w:pPr>
+              <w:rPr>
+                <w:rFonts w:asciiTheme="minorHAnsi" w:hAnsiTheme="minorHAnsi"/>
+              </w:rPr>
+            </w:pPr>
+            <w:r>
+              <w:rPr>
+                <w:noProof/>
+                <w:lang w:val="es-PE" w:eastAsia="es-PE"/>
+              </w:rPr>
               <w:drawing>
-                <wp:inline distT="0" distB="0" distL="0" distR="0" wp14:anchorId="5D99B1BC" wp14:editId="6C445635">
-                  <wp:extent cx="4955663" cy="1323975"/>
-                  <wp:effectExtent l="0" t="0" r="0" b="0"/>
-                  <wp:docPr id="16" name="Imagen 16"/>
+                <wp:inline distT="0" distB="0" distL="0" distR="0" wp14:anchorId="2DEA5C10" wp14:editId="12DA989F">
+                  <wp:extent cx="4972019" cy="1334770"/>
+                  <wp:effectExtent l="0" t="0" r="635" b="0"/>
+                  <wp:docPr id="9" name="Imagen 9"/>
                   <wp:cNvGraphicFramePr>
                     <a:graphicFrameLocks xmlns:a="http://schemas.openxmlformats.org/drawingml/2006/main" noChangeAspect="1"/>
                   </wp:cNvGraphicFramePr>
@@ -4474,13 +4633,13 @@
                     <a:graphicData uri="http://schemas.openxmlformats.org/drawingml/2006/picture">
                       <pic:pic xmlns:pic="http://schemas.openxmlformats.org/drawingml/2006/picture">
                         <pic:nvPicPr>
-                          <pic:cNvPr id="0" name="Picture 4"/>
+                          <pic:cNvPr id="0" name="Picture 1"/>
                           <pic:cNvPicPr>
                             <a:picLocks noChangeAspect="1" noChangeArrowheads="1"/>
                           </pic:cNvPicPr>
                         </pic:nvPicPr>
                         <pic:blipFill>
-                          <a:blip r:embed="rId10">
+                          <a:blip r:embed="rId12">
                             <a:extLst>
                               <a:ext uri="{28A0092B-C50C-407E-A947-70E740481C1C}">
                                 <a14:useLocalDpi xmlns:a14="http://schemas.microsoft.com/office/drawing/2010/main" val="0"/>
@@ -4495,7 +4654,7 @@
                         <pic:spPr bwMode="auto">
                           <a:xfrm>
                             <a:off x="0" y="0"/>
-                            <a:ext cx="5021220" cy="1341489"/>
+                            <a:ext cx="4985835" cy="1338479"/>
                           </a:xfrm>
                           <a:prstGeom prst="rect">
                             <a:avLst/>
@@ -4514,6 +4673,122 @@
           </w:p>
           <w:p>
             <w:pPr>
+              <w:rPr>
+                <w:rFonts w:asciiTheme="minorHAnsi" w:hAnsiTheme="minorHAnsi"/>
+              </w:rPr>
+            </w:pPr>
+          </w:p>
+          <w:p>
+            <w:pPr>
+              <w:rPr>
+                <w:rFonts w:asciiTheme="minorHAnsi" w:hAnsiTheme="minorHAnsi"/>
+              </w:rPr>
+            </w:pPr>
+          </w:p>
+          <w:p>
+            <w:pPr>
+              <w:rPr>
+                <w:rFonts w:asciiTheme="minorHAnsi" w:hAnsiTheme="minorHAnsi"/>
+              </w:rPr>
+            </w:pPr>
+          </w:p>
+          <w:p>
+            <w:pPr>
+              <w:rPr>
+                <w:rFonts w:asciiTheme="minorHAnsi" w:hAnsiTheme="minorHAnsi"/>
+              </w:rPr>
+            </w:pPr>
+          </w:p>
+          <w:p>
+            <w:pPr>
+              <w:rPr>
+                <w:rFonts w:asciiTheme="minorHAnsi" w:hAnsiTheme="minorHAnsi"/>
+              </w:rPr>
+            </w:pPr>
+            <w:r>
+              <w:rPr>
+                <w:noProof/>
+                <w:lang w:val="es-PE" w:eastAsia="es-PE"/>
+              </w:rPr>
+              <w:drawing>
+                <wp:inline distT="0" distB="0" distL="0" distR="0" wp14:anchorId="137A7A5D" wp14:editId="5CB4F376">
+                  <wp:extent cx="4972019" cy="1334770"/>
+                  <wp:effectExtent l="0" t="0" r="635" b="0"/>
+                  <wp:docPr id="10" name="Imagen 10"/>
+                  <wp:cNvGraphicFramePr>
+                    <a:graphicFrameLocks xmlns:a="http://schemas.openxmlformats.org/drawingml/2006/main" noChangeAspect="1"/>
+                  </wp:cNvGraphicFramePr>
+                  <a:graphic xmlns:a="http://schemas.openxmlformats.org/drawingml/2006/main">
+                    <a:graphicData uri="http://schemas.openxmlformats.org/drawingml/2006/picture">
+                      <pic:pic xmlns:pic="http://schemas.openxmlformats.org/drawingml/2006/picture">
+                        <pic:nvPicPr>
+                          <pic:cNvPr id="0" name="Picture 2"/>
+                          <pic:cNvPicPr>
+                            <a:picLocks noChangeAspect="1" noChangeArrowheads="1"/>
+                          </pic:cNvPicPr>
+                        </pic:nvPicPr>
+                        <pic:blipFill>
+                          <a:blip r:embed="rId13">
+                            <a:extLst>
+                              <a:ext uri="{28A0092B-C50C-407E-A947-70E740481C1C}">
+                                <a14:useLocalDpi xmlns:a14="http://schemas.microsoft.com/office/drawing/2010/main" val="0"/>
+                              </a:ext>
+                            </a:extLst>
+                          </a:blip>
+                          <a:srcRect/>
+                          <a:stretch>
+                            <a:fillRect/>
+                          </a:stretch>
+                        </pic:blipFill>
+                        <pic:spPr bwMode="auto">
+                          <a:xfrm>
+                            <a:off x="0" y="0"/>
+                            <a:ext cx="4981022" cy="1337187"/>
+                          </a:xfrm>
+                          <a:prstGeom prst="rect">
+                            <a:avLst/>
+                          </a:prstGeom>
+                          <a:noFill/>
+                          <a:ln>
+                            <a:noFill/>
+                          </a:ln>
+                        </pic:spPr>
+                      </pic:pic>
+                    </a:graphicData>
+                  </a:graphic>
+                </wp:inline>
+              </w:drawing>
+            </w:r>
+          </w:p>
+          <w:p>
+            <w:pPr>
+              <w:spacing w:before="120"/>
+              <w:rPr>
+                <w:rFonts w:asciiTheme="minorHAnsi" w:hAnsiTheme="minorHAnsi"/>
+                <w:sz w:val="20"/>
+              </w:rPr>
+            </w:pPr>
+          </w:p>
+          <w:p>
+            <w:pPr>
+              <w:spacing w:before="120"/>
+              <w:rPr>
+                <w:rFonts w:asciiTheme="minorHAnsi" w:hAnsiTheme="minorHAnsi"/>
+                <w:sz w:val="20"/>
+              </w:rPr>
+            </w:pPr>
+          </w:p>
+          <w:p>
+            <w:pPr>
+              <w:spacing w:before="120"/>
+              <w:rPr>
+                <w:rFonts w:asciiTheme="minorHAnsi" w:hAnsiTheme="minorHAnsi"/>
+                <w:sz w:val="20"/>
+              </w:rPr>
+            </w:pPr>
+          </w:p>
+          <w:p>
+            <w:pPr>
               <w:spacing w:before="120"/>
               <w:rPr>
                 <w:rFonts w:asciiTheme="minorHAnsi" w:hAnsiTheme="minorHAnsi"/>
@@ -4634,7 +4909,7 @@
                 <w:rFonts w:asciiTheme="minorHAnsi" w:hAnsiTheme="minorHAnsi"/>
                 <w:sz w:val="20"/>
               </w:rPr>
-              <w:t>Setiembre, Octubre, Noviembre: Mes en el que se efectúa la métrica</w:t>
+              <w:t>Mes: Mes en el que se efectúa la métrica</w:t>
             </w:r>
             <w:r>
               <w:rPr>
@@ -4661,21 +4936,7 @@
                 <w:rFonts w:asciiTheme="minorHAnsi" w:hAnsiTheme="minorHAnsi"/>
                 <w:sz w:val="20"/>
               </w:rPr>
-              <w:t>Resultado Global</w:t>
-            </w:r>
-            <w:r>
-              <w:rPr>
-                <w:rFonts w:asciiTheme="minorHAnsi" w:hAnsiTheme="minorHAnsi"/>
-                <w:sz w:val="20"/>
-              </w:rPr>
-              <w:t xml:space="preserve">: muestra los valores medidos o calculados de </w:t>
-            </w:r>
-            <w:r>
-              <w:rPr>
-                <w:rFonts w:asciiTheme="minorHAnsi" w:hAnsiTheme="minorHAnsi"/>
-                <w:sz w:val="20"/>
-              </w:rPr>
-              <w:t>la métrica de todos los periodos hasta la fecha.</w:t>
+              <w:t>Cantidad de N Conformidades: Numero de No Conformidades d Producto</w:t>
             </w:r>
           </w:p>
           <w:p>
@@ -4695,35 +4956,7 @@
                 <w:rFonts w:asciiTheme="minorHAnsi" w:hAnsiTheme="minorHAnsi"/>
                 <w:sz w:val="20"/>
               </w:rPr>
-              <w:t>Semáforo</w:t>
-            </w:r>
-            <w:r>
-              <w:rPr>
-                <w:rFonts w:asciiTheme="minorHAnsi" w:hAnsiTheme="minorHAnsi"/>
-                <w:sz w:val="20"/>
-              </w:rPr>
-              <w:t xml:space="preserve"> Global</w:t>
-            </w:r>
-            <w:r>
-              <w:rPr>
-                <w:rFonts w:asciiTheme="minorHAnsi" w:hAnsiTheme="minorHAnsi"/>
-                <w:sz w:val="20"/>
-              </w:rPr>
-              <w:t>: nos muestra a través de un color el estado de la métrica según lo definido en la sección “Márgenes”</w:t>
-            </w:r>
-            <w:r>
-              <w:rPr>
-                <w:rFonts w:asciiTheme="minorHAnsi" w:hAnsiTheme="minorHAnsi"/>
-                <w:sz w:val="20"/>
-              </w:rPr>
-              <w:t xml:space="preserve"> con respecto a todos los periodos</w:t>
-            </w:r>
-            <w:r>
-              <w:rPr>
-                <w:rFonts w:asciiTheme="minorHAnsi" w:hAnsiTheme="minorHAnsi"/>
-                <w:sz w:val="20"/>
-              </w:rPr>
-              <w:t>.</w:t>
+              <w:t>Nro. de Entregables: Cantidad de entregables durante el periodo que se realizó la métrica.</w:t>
             </w:r>
           </w:p>
           <w:p>
@@ -4743,21 +4976,7 @@
                 <w:rFonts w:asciiTheme="minorHAnsi" w:hAnsiTheme="minorHAnsi"/>
                 <w:sz w:val="20"/>
               </w:rPr>
-              <w:t xml:space="preserve">Resultado Mensual: muestra </w:t>
-            </w:r>
-            <w:r>
-              <w:rPr>
-                <w:rFonts w:asciiTheme="minorHAnsi" w:hAnsiTheme="minorHAnsi"/>
-                <w:sz w:val="20"/>
-              </w:rPr>
-              <w:t xml:space="preserve"> los valores medidos o calculados de </w:t>
-            </w:r>
-            <w:r>
-              <w:rPr>
-                <w:rFonts w:asciiTheme="minorHAnsi" w:hAnsiTheme="minorHAnsi"/>
-                <w:sz w:val="20"/>
-              </w:rPr>
-              <w:t>la métrica durante el último periodo de medición.</w:t>
+              <w:t>Resultado: Es la división entre la cantidad de n conformidades y el número de entregables, corresponde a la Formula de la métrica.</w:t>
             </w:r>
           </w:p>
           <w:p>
@@ -4777,28 +4996,14 @@
                 <w:rFonts w:asciiTheme="minorHAnsi" w:hAnsiTheme="minorHAnsi"/>
                 <w:sz w:val="20"/>
               </w:rPr>
-              <w:t>Semáforo</w:t>
+              <w:t xml:space="preserve">Semáforo: nos muestra </w:t>
             </w:r>
             <w:r>
               <w:rPr>
                 <w:rFonts w:asciiTheme="minorHAnsi" w:hAnsiTheme="minorHAnsi"/>
                 <w:sz w:val="20"/>
               </w:rPr>
-              <w:t xml:space="preserve"> Mensual</w:t>
-            </w:r>
-            <w:r>
-              <w:rPr>
-                <w:rFonts w:asciiTheme="minorHAnsi" w:hAnsiTheme="minorHAnsi"/>
-                <w:sz w:val="20"/>
-              </w:rPr>
-              <w:t>: nos muestra a través de un color el estado de la métrica según lo definido en la sección “Márgenes”</w:t>
-            </w:r>
-            <w:r>
-              <w:rPr>
-                <w:rFonts w:asciiTheme="minorHAnsi" w:hAnsiTheme="minorHAnsi"/>
-                <w:sz w:val="20"/>
-              </w:rPr>
-              <w:t xml:space="preserve"> con respecto al último periodo.</w:t>
+              <w:t>a través de un color el estado de la métrica según lo definido en la sección “Márgenes” con respecto al último periodo.</w:t>
             </w:r>
           </w:p>
           <w:p>
@@ -4823,6 +5028,17 @@
                 <w:tab w:val="left" w:leader="dot" w:pos="2161"/>
               </w:tabs>
               <w:ind w:left="2176" w:hanging="2176"/>
+              <w:rPr>
+                <w:rFonts w:asciiTheme="minorHAnsi" w:hAnsiTheme="minorHAnsi"/>
+              </w:rPr>
+            </w:pPr>
+          </w:p>
+          <w:p>
+            <w:pPr>
+              <w:tabs>
+                <w:tab w:val="left" w:leader="dot" w:pos="2161"/>
+              </w:tabs>
+              <w:ind w:left="2176" w:hanging="2176"/>
               <w:jc w:val="center"/>
               <w:rPr>
                 <w:rFonts w:asciiTheme="minorHAnsi" w:hAnsiTheme="minorHAnsi"/>
@@ -4834,14 +5050,46 @@
                 <w:lang w:val="es-PE" w:eastAsia="es-PE"/>
               </w:rPr>
               <w:drawing>
-                <wp:inline distT="0" distB="0" distL="0" distR="0" wp14:anchorId="1CEF9135" wp14:editId="2DA26DC1">
-                  <wp:extent cx="4029075" cy="2305050"/>
-                  <wp:effectExtent l="19050" t="19050" r="9525" b="19050"/>
-                  <wp:docPr id="18" name="Gráfico 18"/>
-                  <wp:cNvGraphicFramePr/>
+                <wp:inline distT="0" distB="0" distL="0" distR="0" wp14:anchorId="6060BB79" wp14:editId="7A04F967">
+                  <wp:extent cx="4562475" cy="2804853"/>
+                  <wp:effectExtent l="0" t="0" r="0" b="0"/>
+                  <wp:docPr id="21" name="Imagen 21"/>
+                  <wp:cNvGraphicFramePr>
+                    <a:graphicFrameLocks xmlns:a="http://schemas.openxmlformats.org/drawingml/2006/main" noChangeAspect="1"/>
+                  </wp:cNvGraphicFramePr>
                   <a:graphic xmlns:a="http://schemas.openxmlformats.org/drawingml/2006/main">
-                    <a:graphicData uri="http://schemas.openxmlformats.org/drawingml/2006/chart">
-                      <c:chart xmlns:c="http://schemas.openxmlformats.org/drawingml/2006/chart" xmlns:r="http://schemas.openxmlformats.org/officeDocument/2006/relationships" r:id="rId12"/>
+                    <a:graphicData uri="http://schemas.openxmlformats.org/drawingml/2006/picture">
+                      <pic:pic xmlns:pic="http://schemas.openxmlformats.org/drawingml/2006/picture">
+                        <pic:nvPicPr>
+                          <pic:cNvPr id="0" name="Picture 4"/>
+                          <pic:cNvPicPr>
+                            <a:picLocks noChangeAspect="1" noChangeArrowheads="1"/>
+                          </pic:cNvPicPr>
+                        </pic:nvPicPr>
+                        <pic:blipFill>
+                          <a:blip r:embed="rId14">
+                            <a:extLst>
+                              <a:ext uri="{28A0092B-C50C-407E-A947-70E740481C1C}">
+                                <a14:useLocalDpi xmlns:a14="http://schemas.microsoft.com/office/drawing/2010/main" val="0"/>
+                              </a:ext>
+                            </a:extLst>
+                          </a:blip>
+                          <a:srcRect/>
+                          <a:stretch>
+                            <a:fillRect/>
+                          </a:stretch>
+                        </pic:blipFill>
+                        <pic:spPr bwMode="auto">
+                          <a:xfrm>
+                            <a:off x="0" y="0"/>
+                            <a:ext cx="4570984" cy="2810084"/>
+                          </a:xfrm>
+                          <a:prstGeom prst="rect">
+                            <a:avLst/>
+                          </a:prstGeom>
+                          <a:noFill/>
+                        </pic:spPr>
+                      </pic:pic>
                     </a:graphicData>
                   </a:graphic>
                 </wp:inline>
@@ -4854,6 +5102,67 @@
                 <w:tab w:val="left" w:leader="dot" w:pos="2161"/>
               </w:tabs>
               <w:ind w:left="2176" w:hanging="2176"/>
+              <w:jc w:val="center"/>
+              <w:rPr>
+                <w:rFonts w:asciiTheme="minorHAnsi" w:hAnsiTheme="minorHAnsi"/>
+              </w:rPr>
+            </w:pPr>
+          </w:p>
+          <w:p>
+            <w:pPr>
+              <w:tabs>
+                <w:tab w:val="left" w:leader="dot" w:pos="2161"/>
+              </w:tabs>
+              <w:ind w:left="2176" w:hanging="2176"/>
+              <w:jc w:val="center"/>
+              <w:rPr>
+                <w:rFonts w:asciiTheme="minorHAnsi" w:hAnsiTheme="minorHAnsi"/>
+              </w:rPr>
+            </w:pPr>
+          </w:p>
+          <w:p>
+            <w:pPr>
+              <w:tabs>
+                <w:tab w:val="left" w:leader="dot" w:pos="2161"/>
+              </w:tabs>
+              <w:ind w:left="2176" w:hanging="2176"/>
+              <w:jc w:val="center"/>
+              <w:rPr>
+                <w:rFonts w:asciiTheme="minorHAnsi" w:hAnsiTheme="minorHAnsi"/>
+              </w:rPr>
+            </w:pPr>
+          </w:p>
+          <w:p>
+            <w:pPr>
+              <w:tabs>
+                <w:tab w:val="left" w:leader="dot" w:pos="2161"/>
+              </w:tabs>
+              <w:ind w:left="2176" w:hanging="2176"/>
+              <w:jc w:val="center"/>
+              <w:rPr>
+                <w:rFonts w:asciiTheme="minorHAnsi" w:hAnsiTheme="minorHAnsi"/>
+              </w:rPr>
+            </w:pPr>
+          </w:p>
+          <w:p>
+            <w:pPr>
+              <w:tabs>
+                <w:tab w:val="left" w:leader="dot" w:pos="2161"/>
+              </w:tabs>
+              <w:ind w:left="2176" w:hanging="2176"/>
+              <w:jc w:val="center"/>
+              <w:rPr>
+                <w:rFonts w:asciiTheme="minorHAnsi" w:hAnsiTheme="minorHAnsi"/>
+              </w:rPr>
+            </w:pPr>
+          </w:p>
+          <w:p>
+            <w:pPr>
+              <w:tabs>
+                <w:tab w:val="left" w:leader="dot" w:pos="2161"/>
+              </w:tabs>
+              <w:ind w:left="2176" w:hanging="2176"/>
+              <w:jc w:val="center"/>
               <w:rPr>
                 <w:rFonts w:asciiTheme="minorHAnsi" w:hAnsiTheme="minorHAnsi"/>
               </w:rPr>
@@ -4966,11 +5275,72 @@
           <w:lang w:val="es-PE"/>
         </w:rPr>
       </w:pPr>
-      <w:bookmarkStart w:id="0" w:name="_GoBack"/>
-      <w:bookmarkEnd w:id="0"/>
+    </w:p>
+    <w:p>
+      <w:pPr>
+        <w:rPr>
+          <w:lang w:val="es-PE"/>
+        </w:rPr>
+      </w:pPr>
+    </w:p>
+    <w:p>
+      <w:pPr>
+        <w:rPr>
+          <w:lang w:val="es-PE"/>
+        </w:rPr>
+      </w:pPr>
+    </w:p>
+    <w:p>
+      <w:pPr>
+        <w:rPr>
+          <w:lang w:val="es-PE"/>
+        </w:rPr>
+      </w:pPr>
+    </w:p>
+    <w:p>
+      <w:pPr>
+        <w:rPr>
+          <w:lang w:val="es-PE"/>
+        </w:rPr>
+      </w:pPr>
+    </w:p>
+    <w:p>
+      <w:pPr>
+        <w:rPr>
+          <w:lang w:val="es-PE"/>
+        </w:rPr>
+      </w:pPr>
+    </w:p>
+    <w:p>
+      <w:pPr>
+        <w:rPr>
+          <w:lang w:val="es-PE"/>
+        </w:rPr>
+      </w:pPr>
+    </w:p>
+    <w:p>
+      <w:pPr>
+        <w:rPr>
+          <w:lang w:val="es-PE"/>
+        </w:rPr>
+      </w:pPr>
+    </w:p>
+    <w:p>
+      <w:pPr>
+        <w:rPr>
+          <w:lang w:val="es-PE"/>
+        </w:rPr>
+      </w:pPr>
+    </w:p>
+    <w:p>
+      <w:pPr>
+        <w:rPr>
+          <w:lang w:val="es-PE"/>
+        </w:rPr>
+      </w:pPr>
     </w:p>
     <w:sectPr>
-      <w:headerReference w:type="default" r:id="rId13"/>
+      <w:headerReference w:type="default" r:id="rId15"/>
       <w:pgSz w:w="12240" w:h="15840"/>
       <w:pgMar w:top="1417" w:right="1701" w:bottom="1417" w:left="1701" w:header="708" w:footer="708" w:gutter="0"/>
       <w:cols w:space="708"/>
@@ -5569,6 +5939,119 @@
     </w:lvl>
   </w:abstractNum>
   <w:abstractNum w:abstractNumId="3">
+    <w:nsid w:val="4E1D7D0B"/>
+    <w:multiLevelType w:val="hybridMultilevel"/>
+    <w:tmpl w:val="BA90B45C"/>
+    <w:lvl w:ilvl="0" w:tplc="280A0001">
+      <w:start w:val="1"/>
+      <w:numFmt w:val="bullet"/>
+      <w:lvlText w:val=""/>
+      <w:lvlJc w:val="left"/>
+      <w:pPr>
+        <w:ind w:left="720" w:hanging="360"/>
+      </w:pPr>
+      <w:rPr>
+        <w:rFonts w:ascii="Symbol" w:hAnsi="Symbol" w:hint="default"/>
+      </w:rPr>
+    </w:lvl>
+    <w:lvl w:ilvl="1" w:tplc="280A0003" w:tentative="1">
+      <w:start w:val="1"/>
+      <w:numFmt w:val="bullet"/>
+      <w:lvlText w:val="o"/>
+      <w:lvlJc w:val="left"/>
+      <w:pPr>
+        <w:ind w:left="1440" w:hanging="360"/>
+      </w:pPr>
+      <w:rPr>
+        <w:rFonts w:ascii="Courier New" w:hAnsi="Courier New" w:cs="Courier New" w:hint="default"/>
+      </w:rPr>
+    </w:lvl>
+    <w:lvl w:ilvl="2" w:tplc="280A0005" w:tentative="1">
+      <w:start w:val="1"/>
+      <w:numFmt w:val="bullet"/>
+      <w:lvlText w:val=""/>
+      <w:lvlJc w:val="left"/>
+      <w:pPr>
+        <w:ind w:left="2160" w:hanging="360"/>
+      </w:pPr>
+      <w:rPr>
+        <w:rFonts w:ascii="Wingdings" w:hAnsi="Wingdings" w:hint="default"/>
+      </w:rPr>
+    </w:lvl>
+    <w:lvl w:ilvl="3" w:tplc="280A0001" w:tentative="1">
+      <w:start w:val="1"/>
+      <w:numFmt w:val="bullet"/>
+      <w:lvlText w:val=""/>
+      <w:lvlJc w:val="left"/>
+      <w:pPr>
+        <w:ind w:left="2880" w:hanging="360"/>
+      </w:pPr>
+      <w:rPr>
+        <w:rFonts w:ascii="Symbol" w:hAnsi="Symbol" w:hint="default"/>
+      </w:rPr>
+    </w:lvl>
+    <w:lvl w:ilvl="4" w:tplc="280A0003" w:tentative="1">
+      <w:start w:val="1"/>
+      <w:numFmt w:val="bullet"/>
+      <w:lvlText w:val="o"/>
+      <w:lvlJc w:val="left"/>
+      <w:pPr>
+        <w:ind w:left="3600" w:hanging="360"/>
+      </w:pPr>
+      <w:rPr>
+        <w:rFonts w:ascii="Courier New" w:hAnsi="Courier New" w:cs="Courier New" w:hint="default"/>
+      </w:rPr>
+    </w:lvl>
+    <w:lvl w:ilvl="5" w:tplc="280A0005" w:tentative="1">
+      <w:start w:val="1"/>
+      <w:numFmt w:val="bullet"/>
+      <w:lvlText w:val=""/>
+      <w:lvlJc w:val="left"/>
+      <w:pPr>
+        <w:ind w:left="4320" w:hanging="360"/>
+      </w:pPr>
+      <w:rPr>
+        <w:rFonts w:ascii="Wingdings" w:hAnsi="Wingdings" w:hint="default"/>
+      </w:rPr>
+    </w:lvl>
+    <w:lvl w:ilvl="6" w:tplc="280A0001" w:tentative="1">
+      <w:start w:val="1"/>
+      <w:numFmt w:val="bullet"/>
+      <w:lvlText w:val=""/>
+      <w:lvlJc w:val="left"/>
+      <w:pPr>
+        <w:ind w:left="5040" w:hanging="360"/>
+      </w:pPr>
+      <w:rPr>
+        <w:rFonts w:ascii="Symbol" w:hAnsi="Symbol" w:hint="default"/>
+      </w:rPr>
+    </w:lvl>
+    <w:lvl w:ilvl="7" w:tplc="280A0003" w:tentative="1">
+      <w:start w:val="1"/>
+      <w:numFmt w:val="bullet"/>
+      <w:lvlText w:val="o"/>
+      <w:lvlJc w:val="left"/>
+      <w:pPr>
+        <w:ind w:left="5760" w:hanging="360"/>
+      </w:pPr>
+      <w:rPr>
+        <w:rFonts w:ascii="Courier New" w:hAnsi="Courier New" w:cs="Courier New" w:hint="default"/>
+      </w:rPr>
+    </w:lvl>
+    <w:lvl w:ilvl="8" w:tplc="280A0005" w:tentative="1">
+      <w:start w:val="1"/>
+      <w:numFmt w:val="bullet"/>
+      <w:lvlText w:val=""/>
+      <w:lvlJc w:val="left"/>
+      <w:pPr>
+        <w:ind w:left="6480" w:hanging="360"/>
+      </w:pPr>
+      <w:rPr>
+        <w:rFonts w:ascii="Wingdings" w:hAnsi="Wingdings" w:hint="default"/>
+      </w:rPr>
+    </w:lvl>
+  </w:abstractNum>
+  <w:abstractNum w:abstractNumId="4">
     <w:nsid w:val="638A6FAA"/>
     <w:multiLevelType w:val="hybridMultilevel"/>
     <w:tmpl w:val="6F940A48"/>
@@ -5710,7 +6193,7 @@
       </w:rPr>
     </w:lvl>
   </w:abstractNum>
-  <w:abstractNum w:abstractNumId="4">
+  <w:abstractNum w:abstractNumId="5">
     <w:nsid w:val="6BE90898"/>
     <w:multiLevelType w:val="hybridMultilevel"/>
     <w:tmpl w:val="B4CA3518"/>
@@ -5824,19 +6307,22 @@
     </w:lvl>
   </w:abstractNum>
   <w:num w:numId="1">
-    <w:abstractNumId w:val="4"/>
+    <w:abstractNumId w:val="5"/>
   </w:num>
   <w:num w:numId="2">
     <w:abstractNumId w:val="0"/>
   </w:num>
   <w:num w:numId="3">
-    <w:abstractNumId w:val="3"/>
+    <w:abstractNumId w:val="4"/>
   </w:num>
   <w:num w:numId="4">
     <w:abstractNumId w:val="1"/>
   </w:num>
   <w:num w:numId="5">
     <w:abstractNumId w:val="2"/>
+  </w:num>
+  <w:num w:numId="6">
+    <w:abstractNumId w:val="3"/>
   </w:num>
 </w:numbering>
 </file>
@@ -6423,8 +6909,8 @@
         <c:manualLayout>
           <c:xMode val="edge"/>
           <c:yMode val="edge"/>
-          <c:x val="0.15705555555555556"/>
-          <c:y val="2.3148148148148147E-2"/>
+          <c:x val="0.14822547843771186"/>
+          <c:y val="2.3148154491383886E-2"/>
         </c:manualLayout>
       </c:layout>
       <c:overlay val="0"/>
@@ -6467,7 +6953,7 @@
           <c:order val="0"/>
           <c:tx>
             <c:strRef>
-              <c:f>FMNCONPRO!$B$17:$C$17</c:f>
+              <c:f>[TABME_V1.0_2015.xlsx]FMNCONPRO!$B$31:$C$31</c:f>
               <c:strCache>
                 <c:ptCount val="2"/>
                 <c:pt idx="0">
@@ -6557,7 +7043,7 @@
           </c:dLbls>
           <c:cat>
             <c:strRef>
-              <c:f>FMNCONPRO!$D$16:$F$16</c:f>
+              <c:f>[TABME_V1.0_2015.xlsx]FMNCONPRO!$D$30:$F$30</c:f>
               <c:strCache>
                 <c:ptCount val="3"/>
                 <c:pt idx="0">
@@ -6574,12 +7060,12 @@
           </c:cat>
           <c:val>
             <c:numRef>
-              <c:f>FMNCONPRO!$D$17:$F$17</c:f>
+              <c:f>[TABME_V1.0_2015.xlsx]FMNCONPRO!$D$31:$F$31</c:f>
               <c:numCache>
                 <c:formatCode>General</c:formatCode>
                 <c:ptCount val="3"/>
                 <c:pt idx="0">
-                  <c:v>34</c:v>
+                  <c:v>7</c:v>
                 </c:pt>
                 <c:pt idx="1">
                   <c:v>17</c:v>
@@ -6603,11 +7089,11 @@
         </c:dLbls>
         <c:marker val="1"/>
         <c:smooth val="0"/>
-        <c:axId val="369298864"/>
-        <c:axId val="369307264"/>
+        <c:axId val="234776368"/>
+        <c:axId val="234776760"/>
       </c:lineChart>
       <c:catAx>
-        <c:axId val="369298864"/>
+        <c:axId val="234776368"/>
         <c:scaling>
           <c:orientation val="minMax"/>
         </c:scaling>
@@ -6705,7 +7191,7 @@
             <a:endParaRPr lang="es-PE"/>
           </a:p>
         </c:txPr>
-        <c:crossAx val="369307264"/>
+        <c:crossAx val="234776760"/>
         <c:crosses val="autoZero"/>
         <c:auto val="1"/>
         <c:lblAlgn val="ctr"/>
@@ -6713,7 +7199,7 @@
         <c:noMultiLvlLbl val="0"/>
       </c:catAx>
       <c:valAx>
-        <c:axId val="369307264"/>
+        <c:axId val="234776760"/>
         <c:scaling>
           <c:orientation val="minMax"/>
         </c:scaling>
@@ -6804,7 +7290,7 @@
         <c:majorTickMark val="none"/>
         <c:minorTickMark val="none"/>
         <c:tickLblPos val="nextTo"/>
-        <c:crossAx val="369298864"/>
+        <c:crossAx val="234776368"/>
         <c:crosses val="autoZero"/>
         <c:crossBetween val="between"/>
       </c:valAx>
@@ -6867,401 +7353,7 @@
 </c:chartSpace>
 </file>
 
-<file path=word/charts/chart2.xml><?xml version="1.0" encoding="utf-8"?>
-<c:chartSpace xmlns:c="http://schemas.openxmlformats.org/drawingml/2006/chart" xmlns:a="http://schemas.openxmlformats.org/drawingml/2006/main" xmlns:r="http://schemas.openxmlformats.org/officeDocument/2006/relationships">
-  <c:date1904 val="0"/>
-  <c:lang val="es-ES"/>
-  <c:roundedCorners val="0"/>
-  <mc:AlternateContent xmlns:mc="http://schemas.openxmlformats.org/markup-compatibility/2006">
-    <mc:Choice xmlns:c14="http://schemas.microsoft.com/office/drawing/2007/8/2/chart" Requires="c14">
-      <c14:style val="102"/>
-    </mc:Choice>
-    <mc:Fallback>
-      <c:style val="2"/>
-    </mc:Fallback>
-  </mc:AlternateContent>
-  <c:chart>
-    <c:title>
-      <c:tx>
-        <c:rich>
-          <a:bodyPr rot="0" spcFirstLastPara="1" vertOverflow="ellipsis" vert="horz" wrap="square" anchor="ctr" anchorCtr="1"/>
-          <a:lstStyle/>
-          <a:p>
-            <a:pPr>
-              <a:defRPr sz="1800" b="1" i="0" u="none" strike="noStrike" kern="1200" baseline="0">
-                <a:solidFill>
-                  <a:schemeClr val="dk1">
-                    <a:lumMod val="75000"/>
-                    <a:lumOff val="25000"/>
-                  </a:schemeClr>
-                </a:solidFill>
-                <a:latin typeface="+mn-lt"/>
-                <a:ea typeface="+mn-ea"/>
-                <a:cs typeface="+mn-cs"/>
-              </a:defRPr>
-            </a:pPr>
-            <a:r>
-              <a:rPr lang="en-US"/>
-              <a:t>NUMERO DE N CONFORMIDADES QA DE PRODUCTO</a:t>
-            </a:r>
-          </a:p>
-        </c:rich>
-      </c:tx>
-      <c:layout>
-        <c:manualLayout>
-          <c:xMode val="edge"/>
-          <c:yMode val="edge"/>
-          <c:x val="0.20047926633284316"/>
-          <c:y val="4.1666775124183854E-2"/>
-        </c:manualLayout>
-      </c:layout>
-      <c:overlay val="0"/>
-      <c:spPr>
-        <a:noFill/>
-        <a:ln>
-          <a:noFill/>
-        </a:ln>
-        <a:effectLst/>
-      </c:spPr>
-      <c:txPr>
-        <a:bodyPr rot="0" spcFirstLastPara="1" vertOverflow="ellipsis" vert="horz" wrap="square" anchor="ctr" anchorCtr="1"/>
-        <a:lstStyle/>
-        <a:p>
-          <a:pPr>
-            <a:defRPr sz="1800" b="1" i="0" u="none" strike="noStrike" kern="1200" baseline="0">
-              <a:solidFill>
-                <a:schemeClr val="dk1">
-                  <a:lumMod val="75000"/>
-                  <a:lumOff val="25000"/>
-                </a:schemeClr>
-              </a:solidFill>
-              <a:latin typeface="+mn-lt"/>
-              <a:ea typeface="+mn-ea"/>
-              <a:cs typeface="+mn-cs"/>
-            </a:defRPr>
-          </a:pPr>
-          <a:endParaRPr lang="es-PE"/>
-        </a:p>
-      </c:txPr>
-    </c:title>
-    <c:autoTitleDeleted val="0"/>
-    <c:plotArea>
-      <c:layout/>
-      <c:barChart>
-        <c:barDir val="col"/>
-        <c:grouping val="clustered"/>
-        <c:varyColors val="0"/>
-        <c:ser>
-          <c:idx val="0"/>
-          <c:order val="0"/>
-          <c:tx>
-            <c:strRef>
-              <c:f>FMNCONPRO!$C$22:$C$23</c:f>
-              <c:strCache>
-                <c:ptCount val="2"/>
-                <c:pt idx="0">
-                  <c:v>TABLERO DE METRICAS DE N CONFORMIDADES QA DE PRODUCTO</c:v>
-                </c:pt>
-                <c:pt idx="1">
-                  <c:v>VALORES</c:v>
-                </c:pt>
-              </c:strCache>
-            </c:strRef>
-          </c:tx>
-          <c:spPr>
-            <a:solidFill>
-              <a:schemeClr val="accent1">
-                <a:alpha val="85000"/>
-              </a:schemeClr>
-            </a:solidFill>
-            <a:ln w="9525" cap="flat" cmpd="sng" algn="ctr">
-              <a:solidFill>
-                <a:schemeClr val="lt1">
-                  <a:alpha val="50000"/>
-                </a:schemeClr>
-              </a:solidFill>
-              <a:round/>
-            </a:ln>
-            <a:effectLst/>
-          </c:spPr>
-          <c:invertIfNegative val="0"/>
-          <c:dLbls>
-            <c:spPr>
-              <a:noFill/>
-              <a:ln>
-                <a:noFill/>
-              </a:ln>
-              <a:effectLst/>
-            </c:spPr>
-            <c:txPr>
-              <a:bodyPr rot="0" spcFirstLastPara="1" vertOverflow="ellipsis" vert="horz" wrap="square" lIns="38100" tIns="19050" rIns="38100" bIns="19050" anchor="ctr" anchorCtr="1">
-                <a:spAutoFit/>
-              </a:bodyPr>
-              <a:lstStyle/>
-              <a:p>
-                <a:pPr>
-                  <a:defRPr sz="900" b="1" i="0" u="none" strike="noStrike" kern="1200" baseline="0">
-                    <a:solidFill>
-                      <a:schemeClr val="lt1"/>
-                    </a:solidFill>
-                    <a:latin typeface="+mn-lt"/>
-                    <a:ea typeface="+mn-ea"/>
-                    <a:cs typeface="+mn-cs"/>
-                  </a:defRPr>
-                </a:pPr>
-                <a:endParaRPr lang="es-PE"/>
-              </a:p>
-            </c:txPr>
-            <c:dLblPos val="inEnd"/>
-            <c:showLegendKey val="0"/>
-            <c:showVal val="1"/>
-            <c:showCatName val="0"/>
-            <c:showSerName val="0"/>
-            <c:showPercent val="0"/>
-            <c:showBubbleSize val="0"/>
-            <c:showLeaderLines val="0"/>
-            <c:extLst>
-              <c:ext xmlns:c15="http://schemas.microsoft.com/office/drawing/2012/chart" uri="{CE6537A1-D6FC-4f65-9D91-7224C49458BB}">
-                <c15:showLeaderLines val="1"/>
-                <c15:leaderLines>
-                  <c:spPr>
-                    <a:ln w="9525">
-                      <a:solidFill>
-                        <a:schemeClr val="dk1">
-                          <a:lumMod val="50000"/>
-                          <a:lumOff val="50000"/>
-                        </a:schemeClr>
-                      </a:solidFill>
-                    </a:ln>
-                    <a:effectLst/>
-                  </c:spPr>
-                </c15:leaderLines>
-              </c:ext>
-            </c:extLst>
-          </c:dLbls>
-          <c:cat>
-            <c:strRef>
-              <c:f>FMNCONPRO!$B$24:$B$26</c:f>
-              <c:strCache>
-                <c:ptCount val="3"/>
-                <c:pt idx="0">
-                  <c:v>SETIEMBRE</c:v>
-                </c:pt>
-                <c:pt idx="1">
-                  <c:v>OCTUBRE</c:v>
-                </c:pt>
-                <c:pt idx="2">
-                  <c:v>NOVIEMBRE</c:v>
-                </c:pt>
-              </c:strCache>
-            </c:strRef>
-          </c:cat>
-          <c:val>
-            <c:numRef>
-              <c:f>FMNCONPRO!$C$24:$C$26</c:f>
-              <c:numCache>
-                <c:formatCode>General</c:formatCode>
-                <c:ptCount val="3"/>
-                <c:pt idx="0">
-                  <c:v>0.87179487179487181</c:v>
-                </c:pt>
-                <c:pt idx="1">
-                  <c:v>0.4358974358974359</c:v>
-                </c:pt>
-                <c:pt idx="2">
-                  <c:v>0</c:v>
-                </c:pt>
-              </c:numCache>
-            </c:numRef>
-          </c:val>
-        </c:ser>
-        <c:dLbls>
-          <c:dLblPos val="inEnd"/>
-          <c:showLegendKey val="0"/>
-          <c:showVal val="1"/>
-          <c:showCatName val="0"/>
-          <c:showSerName val="0"/>
-          <c:showPercent val="0"/>
-          <c:showBubbleSize val="0"/>
-        </c:dLbls>
-        <c:gapWidth val="65"/>
-        <c:axId val="369296064"/>
-        <c:axId val="369307824"/>
-      </c:barChart>
-      <c:catAx>
-        <c:axId val="369296064"/>
-        <c:scaling>
-          <c:orientation val="minMax"/>
-        </c:scaling>
-        <c:delete val="0"/>
-        <c:axPos val="b"/>
-        <c:numFmt formatCode="General" sourceLinked="1"/>
-        <c:majorTickMark val="none"/>
-        <c:minorTickMark val="none"/>
-        <c:tickLblPos val="nextTo"/>
-        <c:spPr>
-          <a:noFill/>
-          <a:ln w="19050" cap="flat" cmpd="sng" algn="ctr">
-            <a:solidFill>
-              <a:schemeClr val="dk1">
-                <a:lumMod val="75000"/>
-                <a:lumOff val="25000"/>
-              </a:schemeClr>
-            </a:solidFill>
-            <a:round/>
-          </a:ln>
-          <a:effectLst/>
-        </c:spPr>
-        <c:txPr>
-          <a:bodyPr rot="-60000000" spcFirstLastPara="1" vertOverflow="ellipsis" vert="horz" wrap="square" anchor="ctr" anchorCtr="1"/>
-          <a:lstStyle/>
-          <a:p>
-            <a:pPr>
-              <a:defRPr sz="900" b="0" i="0" u="none" strike="noStrike" kern="1200" cap="all" baseline="0">
-                <a:solidFill>
-                  <a:schemeClr val="dk1">
-                    <a:lumMod val="75000"/>
-                    <a:lumOff val="25000"/>
-                  </a:schemeClr>
-                </a:solidFill>
-                <a:latin typeface="+mn-lt"/>
-                <a:ea typeface="+mn-ea"/>
-                <a:cs typeface="+mn-cs"/>
-              </a:defRPr>
-            </a:pPr>
-            <a:endParaRPr lang="es-PE"/>
-          </a:p>
-        </c:txPr>
-        <c:crossAx val="369307824"/>
-        <c:crosses val="autoZero"/>
-        <c:auto val="1"/>
-        <c:lblAlgn val="ctr"/>
-        <c:lblOffset val="100"/>
-        <c:noMultiLvlLbl val="0"/>
-      </c:catAx>
-      <c:valAx>
-        <c:axId val="369307824"/>
-        <c:scaling>
-          <c:orientation val="minMax"/>
-        </c:scaling>
-        <c:delete val="1"/>
-        <c:axPos val="l"/>
-        <c:majorGridlines>
-          <c:spPr>
-            <a:ln w="9525" cap="flat" cmpd="sng" algn="ctr">
-              <a:solidFill>
-                <a:srgbClr val="00B050"/>
-              </a:solidFill>
-              <a:round/>
-            </a:ln>
-            <a:effectLst/>
-          </c:spPr>
-        </c:majorGridlines>
-        <c:numFmt formatCode="General" sourceLinked="1"/>
-        <c:majorTickMark val="none"/>
-        <c:minorTickMark val="none"/>
-        <c:tickLblPos val="nextTo"/>
-        <c:crossAx val="369296064"/>
-        <c:crosses val="autoZero"/>
-        <c:crossBetween val="between"/>
-      </c:valAx>
-      <c:spPr>
-        <a:noFill/>
-        <a:ln>
-          <a:noFill/>
-        </a:ln>
-        <a:effectLst/>
-      </c:spPr>
-    </c:plotArea>
-    <c:plotVisOnly val="1"/>
-    <c:dispBlanksAs val="gap"/>
-    <c:showDLblsOverMax val="0"/>
-  </c:chart>
-  <c:spPr>
-    <a:gradFill flip="none" rotWithShape="1">
-      <a:gsLst>
-        <a:gs pos="0">
-          <a:schemeClr val="lt1"/>
-        </a:gs>
-        <a:gs pos="39000">
-          <a:schemeClr val="lt1"/>
-        </a:gs>
-        <a:gs pos="100000">
-          <a:schemeClr val="lt1">
-            <a:lumMod val="75000"/>
-          </a:schemeClr>
-        </a:gs>
-      </a:gsLst>
-      <a:path path="circle">
-        <a:fillToRect l="50000" t="-80000" r="50000" b="180000"/>
-      </a:path>
-      <a:tileRect/>
-    </a:gradFill>
-    <a:ln w="28575" cap="flat" cmpd="sng" algn="ctr">
-      <a:solidFill>
-        <a:schemeClr val="tx1"/>
-      </a:solidFill>
-      <a:round/>
-    </a:ln>
-    <a:effectLst/>
-  </c:spPr>
-  <c:txPr>
-    <a:bodyPr/>
-    <a:lstStyle/>
-    <a:p>
-      <a:pPr>
-        <a:defRPr/>
-      </a:pPr>
-      <a:endParaRPr lang="es-PE"/>
-    </a:p>
-  </c:txPr>
-  <c:externalData r:id="rId3">
-    <c:autoUpdate val="0"/>
-  </c:externalData>
-</c:chartSpace>
-</file>
-
 <file path=word/charts/colors1.xml><?xml version="1.0" encoding="utf-8"?>
-<cs:colorStyle xmlns:cs="http://schemas.microsoft.com/office/drawing/2012/chartStyle" xmlns:a="http://schemas.openxmlformats.org/drawingml/2006/main" meth="cycle" id="10">
-  <a:schemeClr val="accent1"/>
-  <a:schemeClr val="accent2"/>
-  <a:schemeClr val="accent3"/>
-  <a:schemeClr val="accent4"/>
-  <a:schemeClr val="accent5"/>
-  <a:schemeClr val="accent6"/>
-  <cs:variation/>
-  <cs:variation>
-    <a:lumMod val="60000"/>
-  </cs:variation>
-  <cs:variation>
-    <a:lumMod val="80000"/>
-    <a:lumOff val="20000"/>
-  </cs:variation>
-  <cs:variation>
-    <a:lumMod val="80000"/>
-  </cs:variation>
-  <cs:variation>
-    <a:lumMod val="60000"/>
-    <a:lumOff val="40000"/>
-  </cs:variation>
-  <cs:variation>
-    <a:lumMod val="50000"/>
-  </cs:variation>
-  <cs:variation>
-    <a:lumMod val="70000"/>
-    <a:lumOff val="30000"/>
-  </cs:variation>
-  <cs:variation>
-    <a:lumMod val="70000"/>
-  </cs:variation>
-  <cs:variation>
-    <a:lumMod val="50000"/>
-    <a:lumOff val="50000"/>
-  </cs:variation>
-</cs:colorStyle>
-</file>
-
-<file path=word/charts/colors2.xml><?xml version="1.0" encoding="utf-8"?>
 <cs:colorStyle xmlns:cs="http://schemas.microsoft.com/office/drawing/2012/chartStyle" xmlns:a="http://schemas.openxmlformats.org/drawingml/2006/main" meth="cycle" id="10">
   <a:schemeClr val="accent1"/>
   <a:schemeClr val="accent2"/>
@@ -7493,576 +7585,6 @@
     </cs:spPr>
   </cs:dataPointMarker>
   <cs:dataPointMarkerLayout symbol="circle" size="17"/>
-  <cs:dataPointWireframe>
-    <cs:lnRef idx="0">
-      <cs:styleClr val="auto"/>
-    </cs:lnRef>
-    <cs:fillRef idx="0"/>
-    <cs:effectRef idx="0"/>
-    <cs:fontRef idx="minor">
-      <a:schemeClr val="dk1"/>
-    </cs:fontRef>
-    <cs:spPr>
-      <a:ln w="9525" cap="rnd">
-        <a:solidFill>
-          <a:schemeClr val="phClr"/>
-        </a:solidFill>
-        <a:round/>
-      </a:ln>
-    </cs:spPr>
-  </cs:dataPointWireframe>
-  <cs:dataTable>
-    <cs:lnRef idx="0"/>
-    <cs:fillRef idx="0"/>
-    <cs:effectRef idx="0"/>
-    <cs:fontRef idx="minor">
-      <a:schemeClr val="dk1">
-        <a:lumMod val="75000"/>
-        <a:lumOff val="25000"/>
-      </a:schemeClr>
-    </cs:fontRef>
-    <cs:spPr>
-      <a:ln w="9525">
-        <a:solidFill>
-          <a:schemeClr val="dk1">
-            <a:lumMod val="35000"/>
-            <a:lumOff val="65000"/>
-          </a:schemeClr>
-        </a:solidFill>
-      </a:ln>
-    </cs:spPr>
-    <cs:defRPr sz="900" kern="1200"/>
-  </cs:dataTable>
-  <cs:downBar>
-    <cs:lnRef idx="0"/>
-    <cs:fillRef idx="0"/>
-    <cs:effectRef idx="0"/>
-    <cs:fontRef idx="minor">
-      <a:schemeClr val="dk1"/>
-    </cs:fontRef>
-    <cs:spPr>
-      <a:solidFill>
-        <a:schemeClr val="dk1">
-          <a:lumMod val="50000"/>
-          <a:lumOff val="50000"/>
-        </a:schemeClr>
-      </a:solidFill>
-      <a:ln w="9525">
-        <a:solidFill>
-          <a:schemeClr val="dk1">
-            <a:lumMod val="65000"/>
-            <a:lumOff val="35000"/>
-          </a:schemeClr>
-        </a:solidFill>
-      </a:ln>
-    </cs:spPr>
-  </cs:downBar>
-  <cs:dropLine>
-    <cs:lnRef idx="0"/>
-    <cs:fillRef idx="0"/>
-    <cs:effectRef idx="0"/>
-    <cs:fontRef idx="minor">
-      <a:schemeClr val="dk1"/>
-    </cs:fontRef>
-    <cs:spPr>
-      <a:ln w="9525">
-        <a:solidFill>
-          <a:schemeClr val="dk1">
-            <a:lumMod val="35000"/>
-            <a:lumOff val="65000"/>
-          </a:schemeClr>
-        </a:solidFill>
-        <a:prstDash val="dash"/>
-      </a:ln>
-    </cs:spPr>
-  </cs:dropLine>
-  <cs:errorBar>
-    <cs:lnRef idx="0"/>
-    <cs:fillRef idx="0"/>
-    <cs:effectRef idx="0"/>
-    <cs:fontRef idx="minor">
-      <a:schemeClr val="dk1"/>
-    </cs:fontRef>
-    <cs:spPr>
-      <a:ln w="9525">
-        <a:solidFill>
-          <a:schemeClr val="dk1">
-            <a:lumMod val="65000"/>
-            <a:lumOff val="35000"/>
-          </a:schemeClr>
-        </a:solidFill>
-        <a:round/>
-      </a:ln>
-    </cs:spPr>
-  </cs:errorBar>
-  <cs:floor>
-    <cs:lnRef idx="0"/>
-    <cs:fillRef idx="0"/>
-    <cs:effectRef idx="0"/>
-    <cs:fontRef idx="minor">
-      <a:schemeClr val="dk1"/>
-    </cs:fontRef>
-  </cs:floor>
-  <cs:gridlineMajor>
-    <cs:lnRef idx="0"/>
-    <cs:fillRef idx="0"/>
-    <cs:effectRef idx="0"/>
-    <cs:fontRef idx="minor">
-      <a:schemeClr val="dk1"/>
-    </cs:fontRef>
-    <cs:spPr>
-      <a:ln w="9525" cap="flat" cmpd="sng" algn="ctr">
-        <a:gradFill>
-          <a:gsLst>
-            <a:gs pos="100000">
-              <a:schemeClr val="dk1">
-                <a:lumMod val="95000"/>
-                <a:lumOff val="5000"/>
-                <a:alpha val="42000"/>
-              </a:schemeClr>
-            </a:gs>
-            <a:gs pos="0">
-              <a:schemeClr val="lt1">
-                <a:lumMod val="75000"/>
-                <a:alpha val="36000"/>
-              </a:schemeClr>
-            </a:gs>
-          </a:gsLst>
-          <a:lin ang="5400000" scaled="0"/>
-        </a:gradFill>
-        <a:round/>
-      </a:ln>
-    </cs:spPr>
-  </cs:gridlineMajor>
-  <cs:gridlineMinor>
-    <cs:lnRef idx="0"/>
-    <cs:fillRef idx="0"/>
-    <cs:effectRef idx="0"/>
-    <cs:fontRef idx="minor">
-      <a:schemeClr val="dk1"/>
-    </cs:fontRef>
-    <cs:spPr>
-      <a:ln>
-        <a:gradFill>
-          <a:gsLst>
-            <a:gs pos="100000">
-              <a:schemeClr val="dk1">
-                <a:lumMod val="95000"/>
-                <a:lumOff val="5000"/>
-                <a:alpha val="42000"/>
-              </a:schemeClr>
-            </a:gs>
-            <a:gs pos="0">
-              <a:schemeClr val="lt1">
-                <a:lumMod val="75000"/>
-                <a:alpha val="36000"/>
-              </a:schemeClr>
-            </a:gs>
-          </a:gsLst>
-          <a:lin ang="5400000" scaled="0"/>
-        </a:gradFill>
-      </a:ln>
-    </cs:spPr>
-  </cs:gridlineMinor>
-  <cs:hiLoLine>
-    <cs:lnRef idx="0"/>
-    <cs:fillRef idx="0"/>
-    <cs:effectRef idx="0"/>
-    <cs:fontRef idx="minor">
-      <a:schemeClr val="dk1"/>
-    </cs:fontRef>
-    <cs:spPr>
-      <a:ln w="9525">
-        <a:solidFill>
-          <a:schemeClr val="dk1">
-            <a:lumMod val="35000"/>
-            <a:lumOff val="65000"/>
-          </a:schemeClr>
-        </a:solidFill>
-        <a:prstDash val="dash"/>
-      </a:ln>
-    </cs:spPr>
-  </cs:hiLoLine>
-  <cs:leaderLine>
-    <cs:lnRef idx="0"/>
-    <cs:fillRef idx="0"/>
-    <cs:effectRef idx="0"/>
-    <cs:fontRef idx="minor">
-      <a:schemeClr val="dk1"/>
-    </cs:fontRef>
-    <cs:spPr>
-      <a:ln w="9525">
-        <a:solidFill>
-          <a:schemeClr val="dk1">
-            <a:lumMod val="50000"/>
-            <a:lumOff val="50000"/>
-          </a:schemeClr>
-        </a:solidFill>
-      </a:ln>
-    </cs:spPr>
-  </cs:leaderLine>
-  <cs:legend>
-    <cs:lnRef idx="0"/>
-    <cs:fillRef idx="0"/>
-    <cs:effectRef idx="0"/>
-    <cs:fontRef idx="minor">
-      <a:schemeClr val="dk1">
-        <a:lumMod val="75000"/>
-        <a:lumOff val="25000"/>
-      </a:schemeClr>
-    </cs:fontRef>
-    <cs:spPr>
-      <a:solidFill>
-        <a:schemeClr val="lt1">
-          <a:lumMod val="95000"/>
-          <a:alpha val="39000"/>
-        </a:schemeClr>
-      </a:solidFill>
-    </cs:spPr>
-    <cs:defRPr sz="900" kern="1200"/>
-  </cs:legend>
-  <cs:plotArea>
-    <cs:lnRef idx="0"/>
-    <cs:fillRef idx="0"/>
-    <cs:effectRef idx="0"/>
-    <cs:fontRef idx="minor">
-      <a:schemeClr val="dk1"/>
-    </cs:fontRef>
-  </cs:plotArea>
-  <cs:plotArea3D>
-    <cs:lnRef idx="0"/>
-    <cs:fillRef idx="0"/>
-    <cs:effectRef idx="0"/>
-    <cs:fontRef idx="minor">
-      <a:schemeClr val="dk1"/>
-    </cs:fontRef>
-  </cs:plotArea3D>
-  <cs:seriesAxis>
-    <cs:lnRef idx="0"/>
-    <cs:fillRef idx="0"/>
-    <cs:effectRef idx="0"/>
-    <cs:fontRef idx="minor">
-      <a:schemeClr val="dk1">
-        <a:lumMod val="75000"/>
-        <a:lumOff val="25000"/>
-      </a:schemeClr>
-    </cs:fontRef>
-    <cs:spPr>
-      <a:ln w="31750" cap="flat" cmpd="sng" algn="ctr">
-        <a:solidFill>
-          <a:schemeClr val="dk1">
-            <a:lumMod val="75000"/>
-            <a:lumOff val="25000"/>
-          </a:schemeClr>
-        </a:solidFill>
-        <a:round/>
-      </a:ln>
-    </cs:spPr>
-    <cs:defRPr sz="900" kern="1200"/>
-  </cs:seriesAxis>
-  <cs:seriesLine>
-    <cs:lnRef idx="0"/>
-    <cs:fillRef idx="0"/>
-    <cs:effectRef idx="0"/>
-    <cs:fontRef idx="minor">
-      <a:schemeClr val="dk1"/>
-    </cs:fontRef>
-    <cs:spPr>
-      <a:ln w="9525">
-        <a:solidFill>
-          <a:schemeClr val="dk1">
-            <a:lumMod val="50000"/>
-            <a:lumOff val="50000"/>
-          </a:schemeClr>
-        </a:solidFill>
-        <a:round/>
-      </a:ln>
-    </cs:spPr>
-  </cs:seriesLine>
-  <cs:title>
-    <cs:lnRef idx="0"/>
-    <cs:fillRef idx="0"/>
-    <cs:effectRef idx="0"/>
-    <cs:fontRef idx="minor">
-      <a:schemeClr val="dk1">
-        <a:lumMod val="75000"/>
-        <a:lumOff val="25000"/>
-      </a:schemeClr>
-    </cs:fontRef>
-    <cs:defRPr sz="1800" b="1" kern="1200" baseline="0"/>
-  </cs:title>
-  <cs:trendline>
-    <cs:lnRef idx="0">
-      <cs:styleClr val="auto"/>
-    </cs:lnRef>
-    <cs:fillRef idx="0"/>
-    <cs:effectRef idx="0"/>
-    <cs:fontRef idx="minor">
-      <a:schemeClr val="dk1"/>
-    </cs:fontRef>
-    <cs:spPr>
-      <a:ln w="19050" cap="rnd">
-        <a:solidFill>
-          <a:schemeClr val="phClr"/>
-        </a:solidFill>
-      </a:ln>
-    </cs:spPr>
-  </cs:trendline>
-  <cs:trendlineLabel>
-    <cs:lnRef idx="0"/>
-    <cs:fillRef idx="0"/>
-    <cs:effectRef idx="0"/>
-    <cs:fontRef idx="minor">
-      <a:schemeClr val="dk1">
-        <a:lumMod val="75000"/>
-        <a:lumOff val="25000"/>
-      </a:schemeClr>
-    </cs:fontRef>
-    <cs:defRPr sz="900" kern="1200"/>
-  </cs:trendlineLabel>
-  <cs:upBar>
-    <cs:lnRef idx="0"/>
-    <cs:fillRef idx="0"/>
-    <cs:effectRef idx="0"/>
-    <cs:fontRef idx="minor">
-      <a:schemeClr val="dk1"/>
-    </cs:fontRef>
-    <cs:spPr>
-      <a:solidFill>
-        <a:schemeClr val="lt1"/>
-      </a:solidFill>
-      <a:ln w="9525">
-        <a:solidFill>
-          <a:schemeClr val="dk1">
-            <a:lumMod val="65000"/>
-            <a:lumOff val="35000"/>
-          </a:schemeClr>
-        </a:solidFill>
-      </a:ln>
-    </cs:spPr>
-  </cs:upBar>
-  <cs:valueAxis>
-    <cs:lnRef idx="0"/>
-    <cs:fillRef idx="0"/>
-    <cs:effectRef idx="0"/>
-    <cs:fontRef idx="minor">
-      <a:schemeClr val="dk1">
-        <a:lumMod val="75000"/>
-        <a:lumOff val="25000"/>
-      </a:schemeClr>
-    </cs:fontRef>
-    <cs:spPr>
-      <a:ln>
-        <a:noFill/>
-      </a:ln>
-    </cs:spPr>
-    <cs:defRPr sz="900" kern="1200"/>
-  </cs:valueAxis>
-  <cs:wall>
-    <cs:lnRef idx="0"/>
-    <cs:fillRef idx="0"/>
-    <cs:effectRef idx="0"/>
-    <cs:fontRef idx="minor">
-      <a:schemeClr val="dk1"/>
-    </cs:fontRef>
-  </cs:wall>
-</cs:chartStyle>
-</file>
-
-<file path=word/charts/style2.xml><?xml version="1.0" encoding="utf-8"?>
-<cs:chartStyle xmlns:cs="http://schemas.microsoft.com/office/drawing/2012/chartStyle" xmlns:a="http://schemas.openxmlformats.org/drawingml/2006/main" id="205">
-  <cs:axisTitle>
-    <cs:lnRef idx="0"/>
-    <cs:fillRef idx="0"/>
-    <cs:effectRef idx="0"/>
-    <cs:fontRef idx="minor">
-      <a:schemeClr val="dk1">
-        <a:lumMod val="75000"/>
-        <a:lumOff val="25000"/>
-      </a:schemeClr>
-    </cs:fontRef>
-    <cs:defRPr sz="900" b="1" kern="1200"/>
-  </cs:axisTitle>
-  <cs:categoryAxis>
-    <cs:lnRef idx="0"/>
-    <cs:fillRef idx="0"/>
-    <cs:effectRef idx="0"/>
-    <cs:fontRef idx="minor">
-      <a:schemeClr val="dk1">
-        <a:lumMod val="75000"/>
-        <a:lumOff val="25000"/>
-      </a:schemeClr>
-    </cs:fontRef>
-    <cs:spPr>
-      <a:ln w="19050" cap="flat" cmpd="sng" algn="ctr">
-        <a:solidFill>
-          <a:schemeClr val="dk1">
-            <a:lumMod val="75000"/>
-            <a:lumOff val="25000"/>
-          </a:schemeClr>
-        </a:solidFill>
-        <a:round/>
-      </a:ln>
-    </cs:spPr>
-    <cs:defRPr sz="900" kern="1200" cap="all" baseline="0"/>
-  </cs:categoryAxis>
-  <cs:chartArea>
-    <cs:lnRef idx="0"/>
-    <cs:fillRef idx="0"/>
-    <cs:effectRef idx="0"/>
-    <cs:fontRef idx="minor">
-      <a:schemeClr val="dk1"/>
-    </cs:fontRef>
-    <cs:spPr>
-      <a:gradFill flip="none" rotWithShape="1">
-        <a:gsLst>
-          <a:gs pos="0">
-            <a:schemeClr val="lt1"/>
-          </a:gs>
-          <a:gs pos="39000">
-            <a:schemeClr val="lt1"/>
-          </a:gs>
-          <a:gs pos="100000">
-            <a:schemeClr val="lt1">
-              <a:lumMod val="75000"/>
-            </a:schemeClr>
-          </a:gs>
-        </a:gsLst>
-        <a:path path="circle">
-          <a:fillToRect l="50000" t="-80000" r="50000" b="180000"/>
-        </a:path>
-        <a:tileRect/>
-      </a:gradFill>
-      <a:ln w="9525" cap="flat" cmpd="sng" algn="ctr">
-        <a:solidFill>
-          <a:schemeClr val="dk1">
-            <a:lumMod val="25000"/>
-            <a:lumOff val="75000"/>
-          </a:schemeClr>
-        </a:solidFill>
-        <a:round/>
-      </a:ln>
-    </cs:spPr>
-    <cs:defRPr sz="900" kern="1200"/>
-  </cs:chartArea>
-  <cs:dataLabel>
-    <cs:lnRef idx="0"/>
-    <cs:fillRef idx="0"/>
-    <cs:effectRef idx="0"/>
-    <cs:fontRef idx="minor">
-      <a:schemeClr val="lt1"/>
-    </cs:fontRef>
-    <cs:defRPr sz="900" b="1" i="0" u="none" strike="noStrike" kern="1200" baseline="0"/>
-  </cs:dataLabel>
-  <cs:dataLabelCallout>
-    <cs:lnRef idx="0"/>
-    <cs:fillRef idx="0"/>
-    <cs:effectRef idx="0"/>
-    <cs:fontRef idx="minor">
-      <a:schemeClr val="lt1"/>
-    </cs:fontRef>
-    <cs:spPr>
-      <a:solidFill>
-        <a:schemeClr val="dk1">
-          <a:lumMod val="65000"/>
-          <a:lumOff val="35000"/>
-          <a:alpha val="75000"/>
-        </a:schemeClr>
-      </a:solidFill>
-    </cs:spPr>
-    <cs:defRPr sz="900" b="1" kern="1200"/>
-    <cs:bodyPr rot="0" spcFirstLastPara="1" vertOverflow="clip" horzOverflow="clip" vert="horz" wrap="square" lIns="36576" tIns="18288" rIns="36576" bIns="18288" anchor="ctr" anchorCtr="1">
-      <a:spAutoFit/>
-    </cs:bodyPr>
-  </cs:dataLabelCallout>
-  <cs:dataPoint>
-    <cs:lnRef idx="0"/>
-    <cs:fillRef idx="0">
-      <cs:styleClr val="auto"/>
-    </cs:fillRef>
-    <cs:effectRef idx="0"/>
-    <cs:fontRef idx="minor">
-      <a:schemeClr val="dk1"/>
-    </cs:fontRef>
-    <cs:spPr>
-      <a:solidFill>
-        <a:schemeClr val="phClr">
-          <a:alpha val="85000"/>
-        </a:schemeClr>
-      </a:solidFill>
-      <a:ln w="9525" cap="flat" cmpd="sng" algn="ctr">
-        <a:solidFill>
-          <a:schemeClr val="lt1">
-            <a:alpha val="50000"/>
-          </a:schemeClr>
-        </a:solidFill>
-        <a:round/>
-      </a:ln>
-    </cs:spPr>
-  </cs:dataPoint>
-  <cs:dataPoint3D>
-    <cs:lnRef idx="0"/>
-    <cs:fillRef idx="0">
-      <cs:styleClr val="auto"/>
-    </cs:fillRef>
-    <cs:effectRef idx="0"/>
-    <cs:fontRef idx="minor">
-      <a:schemeClr val="dk1"/>
-    </cs:fontRef>
-    <cs:spPr>
-      <a:solidFill>
-        <a:schemeClr val="phClr">
-          <a:alpha val="85000"/>
-        </a:schemeClr>
-      </a:solidFill>
-      <a:ln w="9525" cap="flat" cmpd="sng" algn="ctr">
-        <a:solidFill>
-          <a:schemeClr val="lt1">
-            <a:alpha val="50000"/>
-          </a:schemeClr>
-        </a:solidFill>
-        <a:round/>
-      </a:ln>
-    </cs:spPr>
-  </cs:dataPoint3D>
-  <cs:dataPointLine>
-    <cs:lnRef idx="0">
-      <cs:styleClr val="auto"/>
-    </cs:lnRef>
-    <cs:fillRef idx="0"/>
-    <cs:effectRef idx="0"/>
-    <cs:fontRef idx="minor">
-      <a:schemeClr val="dk1"/>
-    </cs:fontRef>
-    <cs:spPr>
-      <a:ln w="31750" cap="rnd">
-        <a:solidFill>
-          <a:schemeClr val="phClr">
-            <a:alpha val="85000"/>
-          </a:schemeClr>
-        </a:solidFill>
-        <a:round/>
-      </a:ln>
-    </cs:spPr>
-  </cs:dataPointLine>
-  <cs:dataPointMarker>
-    <cs:lnRef idx="0"/>
-    <cs:fillRef idx="0">
-      <cs:styleClr val="auto"/>
-    </cs:fillRef>
-    <cs:effectRef idx="0"/>
-    <cs:fontRef idx="minor">
-      <a:schemeClr val="dk1"/>
-    </cs:fontRef>
-    <cs:spPr>
-      <a:solidFill>
-        <a:schemeClr val="phClr">
-          <a:alpha val="85000"/>
-        </a:schemeClr>
-      </a:solidFill>
-    </cs:spPr>
-  </cs:dataPointMarker>
-  <cs:dataPointMarkerLayout symbol="circle" size="6"/>
   <cs:dataPointWireframe>
     <cs:lnRef idx="0">
       <cs:styleClr val="auto"/>

</xml_diff>

<commit_message>
Ficha MEtrica de Numero de N conformidades
Ficha MEtrica de Numero de N conformidades
</commit_message>
<xml_diff>
--- a/Area_de_Proceso-_MA/FMNCONPRO_V1.0_2015.docx
+++ b/Area_de_Proceso-_MA/FMNCONPRO_V1.0_2015.docx
@@ -13,6 +13,14 @@
           <w:sz w:val="40"/>
         </w:rPr>
       </w:pPr>
+      <w:r>
+        <w:rPr>
+          <w:rFonts w:asciiTheme="minorHAnsi" w:hAnsiTheme="minorHAnsi"/>
+          <w:b/>
+          <w:sz w:val="40"/>
+        </w:rPr>
+        <w:t xml:space="preserve">Ficha de Métricas de </w:t>
+      </w:r>
       <w:r>
         <w:rPr>
           <w:rFonts w:asciiTheme="minorHAnsi" w:hAnsiTheme="minorHAnsi"/>
@@ -1989,7 +1997,15 @@
               <w:rPr>
                 <w:rFonts w:asciiTheme="minorHAnsi" w:hAnsiTheme="minorHAnsi"/>
               </w:rPr>
-              <w:t xml:space="preserve"> se ubica la pestaña “</w:t>
+              <w:t xml:space="preserve"> s</w:t>
+            </w:r>
+            <w:bookmarkStart w:id="0" w:name="_GoBack"/>
+            <w:bookmarkEnd w:id="0"/>
+            <w:r>
+              <w:rPr>
+                <w:rFonts w:asciiTheme="minorHAnsi" w:hAnsiTheme="minorHAnsi"/>
+              </w:rPr>
+              <w:t>e ubica la pestaña “</w:t>
             </w:r>
             <w:r>
               <w:rPr>
@@ -2409,6 +2425,7 @@
               <w:rPr>
                 <w:rFonts w:asciiTheme="minorHAnsi" w:hAnsiTheme="minorHAnsi"/>
               </w:rPr>
+              <w:lastRenderedPageBreak/>
               <w:tab/>
             </w:r>
             <w:r>
@@ -2491,7 +2508,6 @@
               <w:rPr>
                 <w:rFonts w:asciiTheme="minorHAnsi" w:hAnsiTheme="minorHAnsi"/>
               </w:rPr>
-              <w:lastRenderedPageBreak/>
               <w:t xml:space="preserve">      </w:t>
             </w:r>
             <w:r>
@@ -2844,8 +2860,6 @@
               </w:rPr>
               <w:t>Gestor de la Configuración</w:t>
             </w:r>
-            <w:bookmarkStart w:id="0" w:name="_GoBack"/>
-            <w:bookmarkEnd w:id="0"/>
           </w:p>
           <w:p>
             <w:pPr>
@@ -2857,27 +2871,15 @@
               <w:jc w:val="both"/>
               <w:rPr>
                 <w:rFonts w:asciiTheme="minorHAnsi" w:hAnsiTheme="minorHAnsi"/>
-              </w:rPr>
-            </w:pPr>
-            <w:r>
-              <w:rPr>
-                <w:rFonts w:asciiTheme="minorHAnsi" w:hAnsiTheme="minorHAnsi"/>
-              </w:rPr>
-              <w:t xml:space="preserve">Otros </w:t>
-            </w:r>
-            <w:proofErr w:type="spellStart"/>
-            <w:r>
-              <w:rPr>
-                <w:rFonts w:asciiTheme="minorHAnsi" w:hAnsiTheme="minorHAnsi"/>
-              </w:rPr>
-              <w:t>stakeholders</w:t>
-            </w:r>
-            <w:proofErr w:type="spellEnd"/>
-            <w:r>
-              <w:rPr>
-                <w:rFonts w:asciiTheme="minorHAnsi" w:hAnsiTheme="minorHAnsi"/>
-              </w:rPr>
-              <w:t xml:space="preserve"> de EJR-SOFT.</w:t>
+                <w:lang w:val="en-US"/>
+              </w:rPr>
+            </w:pPr>
+            <w:r>
+              <w:rPr>
+                <w:rFonts w:asciiTheme="minorHAnsi" w:hAnsiTheme="minorHAnsi"/>
+                <w:lang w:val="en-US"/>
+              </w:rPr>
+              <w:t>Otros stakeholders de EJR-SOFT.</w:t>
             </w:r>
           </w:p>
           <w:p>
@@ -2885,6 +2887,7 @@
               <w:rPr>
                 <w:rFonts w:asciiTheme="minorHAnsi" w:hAnsiTheme="minorHAnsi"/>
                 <w:color w:val="FF0000"/>
+                <w:lang w:val="en-US"/>
               </w:rPr>
             </w:pPr>
           </w:p>
@@ -3967,7 +3970,6 @@
                 <w:rFonts w:asciiTheme="minorHAnsi" w:hAnsiTheme="minorHAnsi"/>
                 <w:b/>
               </w:rPr>
-              <w:lastRenderedPageBreak/>
               <w:t>Representación en Tablero:</w:t>
             </w:r>
           </w:p>
@@ -4414,7 +4416,6 @@
                 <w:rFonts w:asciiTheme="minorHAnsi" w:hAnsiTheme="minorHAnsi"/>
                 <w:b/>
               </w:rPr>
-              <w:lastRenderedPageBreak/>
               <w:t>R</w:t>
             </w:r>
             <w:r>
@@ -4710,6 +4711,7 @@
                 <w:noProof/>
                 <w:lang w:val="es-PE" w:eastAsia="es-PE"/>
               </w:rPr>
+              <w:lastRenderedPageBreak/>
               <w:drawing>
                 <wp:inline distT="0" distB="0" distL="0" distR="0" wp14:anchorId="137A7A5D" wp14:editId="5CB4F376">
                   <wp:extent cx="4972019" cy="1334770"/>
@@ -5049,6 +5051,7 @@
                 <w:noProof/>
                 <w:lang w:val="es-PE" w:eastAsia="es-PE"/>
               </w:rPr>
+              <w:lastRenderedPageBreak/>
               <w:drawing>
                 <wp:inline distT="0" distB="0" distL="0" distR="0" wp14:anchorId="6060BB79" wp14:editId="7A04F967">
                   <wp:extent cx="4562475" cy="2804853"/>
@@ -7089,11 +7092,11 @@
         </c:dLbls>
         <c:marker val="1"/>
         <c:smooth val="0"/>
-        <c:axId val="234776368"/>
-        <c:axId val="234776760"/>
+        <c:axId val="324526832"/>
+        <c:axId val="324524032"/>
       </c:lineChart>
       <c:catAx>
-        <c:axId val="234776368"/>
+        <c:axId val="324526832"/>
         <c:scaling>
           <c:orientation val="minMax"/>
         </c:scaling>
@@ -7191,7 +7194,7 @@
             <a:endParaRPr lang="es-PE"/>
           </a:p>
         </c:txPr>
-        <c:crossAx val="234776760"/>
+        <c:crossAx val="324524032"/>
         <c:crosses val="autoZero"/>
         <c:auto val="1"/>
         <c:lblAlgn val="ctr"/>
@@ -7199,7 +7202,7 @@
         <c:noMultiLvlLbl val="0"/>
       </c:catAx>
       <c:valAx>
-        <c:axId val="234776760"/>
+        <c:axId val="324524032"/>
         <c:scaling>
           <c:orientation val="minMax"/>
         </c:scaling>
@@ -7290,7 +7293,7 @@
         <c:majorTickMark val="none"/>
         <c:minorTickMark val="none"/>
         <c:tickLblPos val="nextTo"/>
-        <c:crossAx val="234776368"/>
+        <c:crossAx val="324526832"/>
         <c:crosses val="autoZero"/>
         <c:crossBetween val="between"/>
       </c:valAx>

</xml_diff>